<commit_message>
adding suggested improvements on 2010v1.5
</commit_message>
<xml_diff>
--- a/resume/Ali_Rizvi_Resume.docx
+++ b/resume/Ali_Rizvi_Resume.docx
@@ -201,16 +201,16 @@
         <w:tblLook w:val="00A0" w:firstRow="1" w:lastRow="0" w:firstColumn="1" w:lastColumn="0" w:noHBand="0" w:noVBand="0"/>
       </w:tblPr>
       <w:tblGrid>
-        <w:gridCol w:w="4500"/>
-        <w:gridCol w:w="4969"/>
+        <w:gridCol w:w="4567"/>
+        <w:gridCol w:w="5042"/>
       </w:tblGrid>
       <w:tr>
         <w:trPr>
-          <w:trHeight w:val="1271"/>
+          <w:trHeight w:val="1050"/>
         </w:trPr>
         <w:tc>
           <w:tcPr>
-            <w:tcW w:w="4500" w:type="dxa"/>
+            <w:tcW w:w="4567" w:type="dxa"/>
             <w:shd w:val="clear" w:color="auto" w:fill="auto"/>
           </w:tcPr>
           <w:p>
@@ -386,26 +386,20 @@
           <w:p>
             <w:pPr>
               <w:pStyle w:val="Bullets"/>
-              <w:tabs>
-                <w:tab w:val="clear" w:pos="360"/>
-                <w:tab w:val="num" w:pos="192"/>
-              </w:tabs>
-              <w:ind w:left="-93" w:firstLine="0"/>
+              <w:numPr>
+                <w:ilvl w:val="0"/>
+                <w:numId w:val="0"/>
+              </w:numPr>
+              <w:ind w:left="-93"/>
               <w:rPr>
                 <w:rFonts w:ascii="Century Gothic" w:hAnsi="Century Gothic"/>
               </w:rPr>
             </w:pPr>
-            <w:r>
-              <w:rPr>
-                <w:rFonts w:ascii="Century Gothic" w:hAnsi="Century Gothic"/>
-              </w:rPr>
-              <w:t>Interests:</w:t>
-            </w:r>
           </w:p>
         </w:tc>
         <w:tc>
           <w:tcPr>
-            <w:tcW w:w="4969" w:type="dxa"/>
+            <w:tcW w:w="5042" w:type="dxa"/>
             <w:shd w:val="clear" w:color="auto" w:fill="auto"/>
           </w:tcPr>
           <w:p>
@@ -425,19 +419,11 @@
               </w:rPr>
               <w:t xml:space="preserve">Ruby, Java, </w:t>
             </w:r>
-            <w:proofErr w:type="spellStart"/>
             <w:r>
               <w:rPr>
                 <w:rFonts w:ascii="Century Gothic" w:hAnsi="Century Gothic"/>
               </w:rPr>
-              <w:t>Scala</w:t>
-            </w:r>
-            <w:proofErr w:type="spellEnd"/>
-            <w:r>
-              <w:rPr>
-                <w:rFonts w:ascii="Century Gothic" w:hAnsi="Century Gothic"/>
-              </w:rPr>
-              <w:t xml:space="preserve">, </w:t>
+              <w:t xml:space="preserve">Scala, </w:t>
             </w:r>
             <w:r>
               <w:rPr>
@@ -515,21 +501,7 @@
               <w:rPr>
                 <w:rFonts w:ascii="Century Gothic" w:hAnsi="Century Gothic"/>
               </w:rPr>
-              <w:t xml:space="preserve">Vim, </w:t>
-            </w:r>
-            <w:proofErr w:type="spellStart"/>
-            <w:r>
-              <w:rPr>
-                <w:rFonts w:ascii="Century Gothic" w:hAnsi="Century Gothic"/>
-              </w:rPr>
-              <w:t>TextMate</w:t>
-            </w:r>
-            <w:proofErr w:type="spellEnd"/>
-            <w:r>
-              <w:rPr>
-                <w:rFonts w:ascii="Century Gothic" w:hAnsi="Century Gothic"/>
-              </w:rPr>
-              <w:t>, Eclipse</w:t>
+              <w:t>Vim, TextMate, Eclipse</w:t>
             </w:r>
           </w:p>
           <w:p>
@@ -561,19 +533,11 @@
               </w:rPr>
               <w:t xml:space="preserve">, </w:t>
             </w:r>
-            <w:proofErr w:type="spellStart"/>
             <w:r>
               <w:rPr>
                 <w:rFonts w:ascii="Century Gothic" w:hAnsi="Century Gothic"/>
               </w:rPr>
-              <w:t>jQuery</w:t>
-            </w:r>
-            <w:proofErr w:type="spellEnd"/>
-            <w:r>
-              <w:rPr>
-                <w:rFonts w:ascii="Century Gothic" w:hAnsi="Century Gothic"/>
-              </w:rPr>
-              <w:t xml:space="preserve">, </w:t>
+              <w:t xml:space="preserve">jQuery, </w:t>
             </w:r>
             <w:r>
               <w:rPr>
@@ -593,19 +557,11 @@
                 <w:rFonts w:ascii="Century Gothic" w:hAnsi="Century Gothic"/>
               </w:rPr>
             </w:pPr>
-            <w:proofErr w:type="spellStart"/>
             <w:r>
               <w:rPr>
                 <w:rFonts w:ascii="Century Gothic" w:hAnsi="Century Gothic"/>
               </w:rPr>
-              <w:t>Git</w:t>
-            </w:r>
-            <w:proofErr w:type="spellEnd"/>
-            <w:r>
-              <w:rPr>
-                <w:rFonts w:ascii="Century Gothic" w:hAnsi="Century Gothic"/>
-              </w:rPr>
-              <w:t>, SVN, Perforce, CVS</w:t>
+              <w:t>Git, SVN, Perforce, CVS</w:t>
             </w:r>
           </w:p>
           <w:p>
@@ -623,21 +579,7 @@
               <w:rPr>
                 <w:rFonts w:ascii="Century Gothic" w:hAnsi="Century Gothic"/>
               </w:rPr>
-              <w:t xml:space="preserve">Linux/Unix, Windows, </w:t>
-            </w:r>
-            <w:proofErr w:type="spellStart"/>
-            <w:r>
-              <w:rPr>
-                <w:rFonts w:ascii="Century Gothic" w:hAnsi="Century Gothic"/>
-              </w:rPr>
-              <w:t>VxWorks</w:t>
-            </w:r>
-            <w:proofErr w:type="spellEnd"/>
-            <w:r>
-              <w:rPr>
-                <w:rFonts w:ascii="Century Gothic" w:hAnsi="Century Gothic"/>
-              </w:rPr>
-              <w:t xml:space="preserve">, </w:t>
+              <w:t xml:space="preserve">Linux/Unix, Windows, VxWorks, </w:t>
             </w:r>
             <w:r>
               <w:rPr>
@@ -682,30 +624,6 @@
               <w:t>, Pair Programming, TDD, BDD</w:t>
             </w:r>
           </w:p>
-          <w:p>
-            <w:pPr>
-              <w:pStyle w:val="Bullets"/>
-              <w:numPr>
-                <w:ilvl w:val="0"/>
-                <w:numId w:val="0"/>
-              </w:numPr>
-              <w:rPr>
-                <w:rFonts w:ascii="Century Gothic" w:hAnsi="Century Gothic"/>
-              </w:rPr>
-            </w:pPr>
-            <w:r>
-              <w:rPr>
-                <w:rFonts w:ascii="Century Gothic" w:hAnsi="Century Gothic"/>
-              </w:rPr>
-              <w:t>iP</w:t>
-            </w:r>
-            <w:r>
-              <w:rPr>
-                <w:rFonts w:ascii="Century Gothic" w:hAnsi="Century Gothic"/>
-              </w:rPr>
-              <w:t>hone and Android Software Development</w:t>
-            </w:r>
-          </w:p>
         </w:tc>
       </w:tr>
     </w:tbl>
@@ -770,6 +688,12 @@
         <w:rPr>
           <w:rFonts w:ascii="Century Gothic" w:hAnsi="Century Gothic"/>
         </w:rPr>
+        <w:t xml:space="preserve">                                                                                (09/2003 to Present)</w:t>
+      </w:r>
+      <w:r>
+        <w:rPr>
+          <w:rFonts w:ascii="Century Gothic" w:hAnsi="Century Gothic"/>
+        </w:rPr>
         <w:br/>
       </w:r>
       <w:r>
@@ -879,6 +803,7 @@
       <w:r>
         <w:rPr>
           <w:rFonts w:ascii="Century Gothic" w:hAnsi="Century Gothic"/>
+          <w:sz w:val="16"/>
         </w:rPr>
         <w:t>Software Development Engineer, Supply Chain</w:t>
       </w:r>
@@ -886,6 +811,24 @@
         <w:rPr>
           <w:rFonts w:ascii="Century Gothic" w:hAnsi="Century Gothic"/>
         </w:rPr>
+        <w:tab/>
+      </w:r>
+      <w:r>
+        <w:rPr>
+          <w:rFonts w:ascii="Century Gothic" w:hAnsi="Century Gothic"/>
+        </w:rPr>
+        <w:tab/>
+      </w:r>
+      <w:r>
+        <w:rPr>
+          <w:rFonts w:ascii="Century Gothic" w:hAnsi="Century Gothic"/>
+        </w:rPr>
+        <w:tab/>
+      </w:r>
+      <w:r>
+        <w:rPr>
+          <w:rFonts w:ascii="Century Gothic" w:hAnsi="Century Gothic"/>
+        </w:rPr>
         <w:t xml:space="preserve"> </w:t>
       </w:r>
       <w:r>
@@ -909,7 +852,14 @@
       <w:r>
         <w:rPr>
           <w:rFonts w:ascii="Century Gothic" w:hAnsi="Century Gothic"/>
+        </w:rPr>
+        <w:t xml:space="preserve">         </w:t>
+      </w:r>
+      <w:r>
+        <w:rPr>
+          <w:rFonts w:ascii="Century Gothic" w:hAnsi="Century Gothic"/>
           <w:b w:val="0"/>
+          <w:sz w:val="16"/>
         </w:rPr>
         <w:t>(</w:t>
       </w:r>
@@ -917,12 +867,14 @@
         <w:rPr>
           <w:rFonts w:ascii="Century Gothic" w:hAnsi="Century Gothic"/>
           <w:b w:val="0"/>
+          <w:sz w:val="16"/>
         </w:rPr>
         <w:t>08</w:t>
       </w:r>
       <w:r>
         <w:rPr>
           <w:rFonts w:ascii="Century Gothic" w:hAnsi="Century Gothic"/>
+          <w:sz w:val="16"/>
         </w:rPr>
         <w:t>/</w:t>
       </w:r>
@@ -930,6 +882,7 @@
         <w:rPr>
           <w:rFonts w:ascii="Century Gothic" w:hAnsi="Century Gothic"/>
           <w:b w:val="0"/>
+          <w:sz w:val="16"/>
         </w:rPr>
         <w:t>2007</w:t>
       </w:r>
@@ -937,6 +890,7 @@
         <w:rPr>
           <w:rFonts w:ascii="Century Gothic" w:hAnsi="Century Gothic"/>
           <w:b w:val="0"/>
+          <w:sz w:val="16"/>
         </w:rPr>
         <w:t xml:space="preserve"> to Present</w:t>
       </w:r>
@@ -944,6 +898,7 @@
         <w:rPr>
           <w:rFonts w:ascii="Century Gothic" w:hAnsi="Century Gothic"/>
           <w:b w:val="0"/>
+          <w:sz w:val="16"/>
         </w:rPr>
         <w:t>)</w:t>
       </w:r>
@@ -961,16 +916,7 @@
           <w:rFonts w:ascii="Century Gothic" w:hAnsi="Century Gothic"/>
           <w:sz w:val="20"/>
         </w:rPr>
-        <w:t>Developed tools for the</w:t>
-      </w:r>
-      <w:bookmarkStart w:id="0" w:name="_GoBack"/>
-      <w:bookmarkEnd w:id="0"/>
-      <w:r>
-        <w:rPr>
-          <w:rFonts w:ascii="Century Gothic" w:hAnsi="Century Gothic"/>
-          <w:sz w:val="20"/>
-        </w:rPr>
-        <w:t xml:space="preserve"> Sales and Operational Planning business team to increase their productivity and make the business process more accurate and efficient</w:t>
+        <w:t>Developed tools for the Sales and Operational Planning business team to increase their productivity and make the business process more accurate and efficient</w:t>
       </w:r>
       <w:r>
         <w:rPr>
@@ -986,6 +932,15 @@
         </w:rPr>
         <w:t xml:space="preserve"> Worked with large datasets from Data Warehouse and other MySQL and Oracle databases to extract, verify data integrity and analyze business critical data. </w:t>
       </w:r>
+    </w:p>
+    <w:p>
+      <w:pPr>
+        <w:pStyle w:val="CareerGoalOverview"/>
+        <w:rPr>
+          <w:rFonts w:ascii="Century Gothic" w:hAnsi="Century Gothic"/>
+          <w:sz w:val="20"/>
+        </w:rPr>
+      </w:pPr>
       <w:r>
         <w:rPr>
           <w:rFonts w:ascii="Century Gothic" w:hAnsi="Century Gothic"/>
@@ -1045,7 +1000,7 @@
           <w:rFonts w:ascii="Century Gothic" w:hAnsi="Century Gothic"/>
           <w:sz w:val="20"/>
         </w:rPr>
-        <w:t>reporting application for inbound backlog management for Q4</w:t>
+        <w:t>reporting application for inbound backlog management</w:t>
       </w:r>
       <w:r>
         <w:rPr>
@@ -1059,7 +1014,63 @@
           <w:rFonts w:ascii="Century Gothic" w:hAnsi="Century Gothic"/>
           <w:sz w:val="20"/>
         </w:rPr>
-        <w:t xml:space="preserve"> According to analyst estimates this application saved them 160 hours in Q4 2009 alone.</w:t>
+        <w:t xml:space="preserve"> </w:t>
+      </w:r>
+      <w:r>
+        <w:rPr>
+          <w:rFonts w:ascii="Century Gothic" w:hAnsi="Century Gothic"/>
+          <w:sz w:val="20"/>
+        </w:rPr>
+        <w:t>T</w:t>
+      </w:r>
+      <w:r>
+        <w:rPr>
+          <w:rFonts w:ascii="Century Gothic" w:hAnsi="Century Gothic"/>
+          <w:sz w:val="20"/>
+        </w:rPr>
+        <w:t xml:space="preserve">his application saved </w:t>
+      </w:r>
+      <w:r>
+        <w:rPr>
+          <w:rFonts w:ascii="Century Gothic" w:hAnsi="Century Gothic"/>
+          <w:sz w:val="20"/>
+        </w:rPr>
+        <w:t xml:space="preserve">an estimated </w:t>
+      </w:r>
+      <w:r>
+        <w:rPr>
+          <w:rFonts w:ascii="Century Gothic" w:hAnsi="Century Gothic"/>
+          <w:sz w:val="20"/>
+        </w:rPr>
+        <w:t>160 hours in Q4 2009 alone</w:t>
+      </w:r>
+      <w:r>
+        <w:rPr>
+          <w:rFonts w:ascii="Century Gothic" w:hAnsi="Century Gothic"/>
+          <w:sz w:val="20"/>
+        </w:rPr>
+        <w:t xml:space="preserve"> (with similar projected saving in future</w:t>
+      </w:r>
+      <w:r>
+        <w:rPr>
+          <w:rFonts w:ascii="Century Gothic" w:hAnsi="Century Gothic"/>
+          <w:sz w:val="20"/>
+        </w:rPr>
+        <w:t xml:space="preserve"> years</w:t>
+      </w:r>
+      <w:r>
+        <w:rPr>
+          <w:rFonts w:ascii="Century Gothic" w:hAnsi="Century Gothic"/>
+          <w:sz w:val="20"/>
+        </w:rPr>
+        <w:t>)</w:t>
+      </w:r>
+      <w:r>
+        <w:rPr>
+          <w:rFonts w:ascii="Century Gothic" w:hAnsi="Century Gothic"/>
+          <w:sz w:val="20"/>
+        </w:rPr>
+        <w:t>.</w:t>
       </w:r>
       <w:r>
         <w:rPr>
@@ -1082,13 +1093,54 @@
         </w:rPr>
         <w:t xml:space="preserve">required </w:t>
       </w:r>
-      <w:proofErr w:type="gramStart"/>
-      <w:r>
-        <w:rPr>
-          <w:rFonts w:ascii="Century Gothic" w:hAnsi="Century Gothic"/>
-          <w:sz w:val="20"/>
-        </w:rPr>
-        <w:t xml:space="preserve">to work with business owner closely, gather requirements, create </w:t>
+      <w:r>
+        <w:rPr>
+          <w:rFonts w:ascii="Century Gothic" w:hAnsi="Century Gothic"/>
+          <w:sz w:val="20"/>
+        </w:rPr>
+        <w:t>working</w:t>
+      </w:r>
+      <w:r>
+        <w:rPr>
+          <w:rFonts w:ascii="Century Gothic" w:hAnsi="Century Gothic"/>
+          <w:sz w:val="20"/>
+        </w:rPr>
+        <w:t xml:space="preserve"> closely</w:t>
+      </w:r>
+      <w:r>
+        <w:rPr>
+          <w:rFonts w:ascii="Century Gothic" w:hAnsi="Century Gothic"/>
+          <w:sz w:val="20"/>
+        </w:rPr>
+        <w:t xml:space="preserve"> with business owner</w:t>
+      </w:r>
+      <w:r>
+        <w:rPr>
+          <w:rFonts w:ascii="Century Gothic" w:hAnsi="Century Gothic"/>
+          <w:sz w:val="20"/>
+        </w:rPr>
+        <w:t>s</w:t>
+      </w:r>
+      <w:r>
+        <w:rPr>
+          <w:rFonts w:ascii="Century Gothic" w:hAnsi="Century Gothic"/>
+          <w:sz w:val="20"/>
+        </w:rPr>
+        <w:t>, gather</w:t>
+      </w:r>
+      <w:r>
+        <w:rPr>
+          <w:rFonts w:ascii="Century Gothic" w:hAnsi="Century Gothic"/>
+          <w:sz w:val="20"/>
+        </w:rPr>
+        <w:t>ing requirements, creating</w:t>
+      </w:r>
+      <w:r>
+        <w:rPr>
+          <w:rFonts w:ascii="Century Gothic" w:hAnsi="Century Gothic"/>
+          <w:sz w:val="20"/>
+        </w:rPr>
+        <w:t xml:space="preserve"> </w:t>
       </w:r>
       <w:r>
         <w:rPr>
@@ -1102,15 +1154,49 @@
           <w:rFonts w:ascii="Century Gothic" w:hAnsi="Century Gothic"/>
           <w:sz w:val="20"/>
         </w:rPr>
-        <w:t>stories, estimate</w:t>
-      </w:r>
-      <w:proofErr w:type="gramEnd"/>
-      <w:r>
-        <w:rPr>
-          <w:rFonts w:ascii="Century Gothic" w:hAnsi="Century Gothic"/>
-          <w:sz w:val="20"/>
-        </w:rPr>
-        <w:t xml:space="preserve"> and plan releases in very challenging and short amount of time.</w:t>
+        <w:t>stories, estimating</w:t>
+      </w:r>
+      <w:r>
+        <w:rPr>
+          <w:rFonts w:ascii="Century Gothic" w:hAnsi="Century Gothic"/>
+          <w:sz w:val="20"/>
+        </w:rPr>
+        <w:t xml:space="preserve"> and plan</w:t>
+      </w:r>
+      <w:r>
+        <w:rPr>
+          <w:rFonts w:ascii="Century Gothic" w:hAnsi="Century Gothic"/>
+          <w:sz w:val="20"/>
+        </w:rPr>
+        <w:t>ning</w:t>
+      </w:r>
+      <w:r>
+        <w:rPr>
+          <w:rFonts w:ascii="Century Gothic" w:hAnsi="Century Gothic"/>
+          <w:sz w:val="20"/>
+        </w:rPr>
+        <w:t xml:space="preserve"> releases in very challenging and</w:t>
+      </w:r>
+      <w:r>
+        <w:rPr>
+          <w:rFonts w:ascii="Century Gothic" w:hAnsi="Century Gothic"/>
+          <w:sz w:val="20"/>
+        </w:rPr>
+        <w:t xml:space="preserve"> time constrained</w:t>
+      </w:r>
+      <w:r>
+        <w:rPr>
+          <w:rFonts w:ascii="Century Gothic" w:hAnsi="Century Gothic"/>
+          <w:sz w:val="20"/>
+        </w:rPr>
+        <w:t xml:space="preserve"> environment</w:t>
+      </w:r>
+      <w:r>
+        <w:rPr>
+          <w:rFonts w:ascii="Century Gothic" w:hAnsi="Century Gothic"/>
+          <w:sz w:val="20"/>
+        </w:rPr>
+        <w:t>.</w:t>
       </w:r>
     </w:p>
     <w:p>
@@ -1175,21 +1261,35 @@
           <w:rFonts w:ascii="Century Gothic" w:hAnsi="Century Gothic"/>
           <w:sz w:val="20"/>
         </w:rPr>
-        <w:t xml:space="preserve">as part of strategic planning initiative whose results were presented to Jeff Bezos (CEO). This was </w:t>
-      </w:r>
-      <w:r>
-        <w:rPr>
-          <w:rFonts w:ascii="Century Gothic" w:hAnsi="Century Gothic"/>
-          <w:sz w:val="20"/>
-        </w:rPr>
-        <w:t>e</w:t>
-      </w:r>
-      <w:r>
-        <w:rPr>
-          <w:rFonts w:ascii="Century Gothic" w:hAnsi="Century Gothic"/>
-          <w:sz w:val="20"/>
-        </w:rPr>
-        <w:t xml:space="preserve">specially a challenging project because </w:t>
+        <w:t xml:space="preserve">as part of strategic planning initiative whose results were presented to </w:t>
+      </w:r>
+      <w:r>
+        <w:rPr>
+          <w:rFonts w:ascii="Century Gothic" w:hAnsi="Century Gothic"/>
+          <w:sz w:val="20"/>
+        </w:rPr>
+        <w:t xml:space="preserve">the </w:t>
+      </w:r>
+      <w:r>
+        <w:rPr>
+          <w:rFonts w:ascii="Century Gothic" w:hAnsi="Century Gothic"/>
+          <w:sz w:val="20"/>
+        </w:rPr>
+        <w:t xml:space="preserve">CEO. This was </w:t>
+      </w:r>
+      <w:r>
+        <w:rPr>
+          <w:rFonts w:ascii="Century Gothic" w:hAnsi="Century Gothic"/>
+          <w:sz w:val="20"/>
+        </w:rPr>
+        <w:t xml:space="preserve">an extremely </w:t>
+      </w:r>
+      <w:r>
+        <w:rPr>
+          <w:rFonts w:ascii="Century Gothic" w:hAnsi="Century Gothic"/>
+          <w:sz w:val="20"/>
+        </w:rPr>
+        <w:t xml:space="preserve">challenging project because </w:t>
       </w:r>
       <w:r>
         <w:rPr>
@@ -1217,14 +1317,35 @@
           <w:rFonts w:ascii="Century Gothic" w:hAnsi="Century Gothic"/>
           <w:sz w:val="20"/>
         </w:rPr>
-        <w:t xml:space="preserve"> schedule (2 months) and simulated a very complicated fulfillment network in </w:t>
-      </w:r>
-      <w:r>
-        <w:rPr>
-          <w:rFonts w:ascii="Century Gothic" w:hAnsi="Century Gothic"/>
-          <w:sz w:val="20"/>
-        </w:rPr>
-        <w:t>Q4 2008</w:t>
+        <w:t xml:space="preserve"> schedule (2 months) </w:t>
+      </w:r>
+      <w:r>
+        <w:rPr>
+          <w:rFonts w:ascii="Century Gothic" w:hAnsi="Century Gothic"/>
+          <w:sz w:val="20"/>
+        </w:rPr>
+        <w:t xml:space="preserve">that required </w:t>
+      </w:r>
+      <w:r>
+        <w:rPr>
+          <w:rFonts w:ascii="Century Gothic" w:hAnsi="Century Gothic"/>
+          <w:sz w:val="20"/>
+        </w:rPr>
+        <w:t>si</w:t>
+      </w:r>
+      <w:r>
+        <w:rPr>
+          <w:rFonts w:ascii="Century Gothic" w:hAnsi="Century Gothic"/>
+          <w:sz w:val="20"/>
+        </w:rPr>
+        <w:t>mulating</w:t>
+      </w:r>
+      <w:r>
+        <w:rPr>
+          <w:rFonts w:ascii="Century Gothic" w:hAnsi="Century Gothic"/>
+          <w:sz w:val="20"/>
+        </w:rPr>
+        <w:t xml:space="preserve"> a very complicated fulfillment network</w:t>
       </w:r>
       <w:r>
         <w:rPr>
@@ -1254,7 +1375,21 @@
           <w:rFonts w:ascii="Century Gothic" w:hAnsi="Century Gothic"/>
           <w:sz w:val="20"/>
         </w:rPr>
-        <w:t>Saved 169 Business Analysts Hours in one quarter (Q4 2008) by automating the Hot PO process. The times savings continually accumulated and were basis for further improvements in the system.</w:t>
+        <w:t xml:space="preserve">Saved 169 Business Analysts Hours in one quarter (Q4 2008) by automating the </w:t>
+      </w:r>
+      <w:r>
+        <w:rPr>
+          <w:rFonts w:ascii="Century Gothic" w:hAnsi="Century Gothic"/>
+          <w:sz w:val="20"/>
+        </w:rPr>
+        <w:t xml:space="preserve">expedited purchase order </w:t>
+      </w:r>
+      <w:r>
+        <w:rPr>
+          <w:rFonts w:ascii="Century Gothic" w:hAnsi="Century Gothic"/>
+          <w:sz w:val="20"/>
+        </w:rPr>
+        <w:t>process. The times savings continually accumulated and were basis for further improvements in the system.</w:t>
       </w:r>
     </w:p>
     <w:p>
@@ -1307,167 +1442,251 @@
           <w:rFonts w:ascii="Century Gothic" w:hAnsi="Century Gothic"/>
           <w:sz w:val="20"/>
         </w:rPr>
-        <w:t xml:space="preserve">support and establishing best practices in our group like thorough code reviews, unit testing and continuous integration on </w:t>
-      </w:r>
-      <w:r>
-        <w:rPr>
-          <w:rFonts w:ascii="Century Gothic" w:hAnsi="Century Gothic"/>
-          <w:sz w:val="20"/>
-        </w:rPr>
-        <w:t>performance reviews.</w:t>
+        <w:t>support and establishing best practices</w:t>
+      </w:r>
+      <w:r>
+        <w:rPr>
+          <w:rFonts w:ascii="Century Gothic" w:hAnsi="Century Gothic"/>
+          <w:sz w:val="20"/>
+        </w:rPr>
+        <w:t xml:space="preserve"> i</w:t>
+      </w:r>
+      <w:r>
+        <w:rPr>
+          <w:rFonts w:ascii="Century Gothic" w:hAnsi="Century Gothic"/>
+          <w:sz w:val="20"/>
+        </w:rPr>
+        <w:t>ncluding</w:t>
+      </w:r>
+      <w:r>
+        <w:rPr>
+          <w:rFonts w:ascii="Century Gothic" w:hAnsi="Century Gothic"/>
+          <w:sz w:val="20"/>
+        </w:rPr>
+        <w:t xml:space="preserve"> thorough code reviews, unit testing and continuous integration</w:t>
+      </w:r>
+      <w:r>
+        <w:rPr>
+          <w:rFonts w:ascii="Century Gothic" w:hAnsi="Century Gothic"/>
+          <w:sz w:val="20"/>
+        </w:rPr>
+        <w:t>.</w:t>
       </w:r>
     </w:p>
     <w:p>
       <w:pPr>
-        <w:rPr>
-          <w:rFonts w:ascii="Century Gothic" w:hAnsi="Century Gothic" w:cs="Courier New"/>
-          <w:sz w:val="22"/>
-          <w:szCs w:val="22"/>
-        </w:rPr>
-      </w:pPr>
-      <w:r>
-        <w:rPr>
-          <w:rFonts w:ascii="Century Gothic" w:hAnsi="Century Gothic"/>
-        </w:rPr>
-        <w:br w:type="page"/>
+        <w:pStyle w:val="JobTitle"/>
+        <w:rPr>
+          <w:rFonts w:ascii="Century Gothic" w:hAnsi="Century Gothic"/>
+          <w:sz w:val="16"/>
+        </w:rPr>
+      </w:pPr>
+      <w:r>
+        <w:rPr>
+          <w:rFonts w:ascii="Century Gothic" w:hAnsi="Century Gothic"/>
+          <w:sz w:val="16"/>
+        </w:rPr>
+        <w:lastRenderedPageBreak/>
+        <w:t>Software Devel</w:t>
+      </w:r>
+      <w:r>
+        <w:rPr>
+          <w:rFonts w:ascii="Century Gothic" w:hAnsi="Century Gothic"/>
+          <w:sz w:val="16"/>
+        </w:rPr>
+        <w:t xml:space="preserve">opment Engineer, </w:t>
+      </w:r>
+      <w:r>
+        <w:rPr>
+          <w:rFonts w:ascii="Century Gothic" w:hAnsi="Century Gothic"/>
+          <w:sz w:val="16"/>
+        </w:rPr>
+        <w:t xml:space="preserve"> </w:t>
+      </w:r>
+      <w:r>
+        <w:rPr>
+          <w:rFonts w:ascii="Century Gothic" w:hAnsi="Century Gothic"/>
+          <w:sz w:val="16"/>
+        </w:rPr>
+        <w:t>Item</w:t>
+      </w:r>
+      <w:r>
+        <w:rPr>
+          <w:rFonts w:ascii="Century Gothic" w:hAnsi="Century Gothic"/>
+          <w:sz w:val="16"/>
+        </w:rPr>
+        <w:t xml:space="preserve"> Data Quality</w:t>
+      </w:r>
+      <w:r>
+        <w:rPr>
+          <w:rFonts w:ascii="Century Gothic" w:hAnsi="Century Gothic"/>
+          <w:sz w:val="16"/>
+        </w:rPr>
+        <w:t xml:space="preserve"> </w:t>
+      </w:r>
+      <w:r>
+        <w:rPr>
+          <w:rFonts w:ascii="Century Gothic" w:hAnsi="Century Gothic"/>
+          <w:sz w:val="16"/>
+        </w:rPr>
+        <w:t xml:space="preserve">     </w:t>
+      </w:r>
+      <w:r>
+        <w:rPr>
+          <w:rFonts w:ascii="Century Gothic" w:hAnsi="Century Gothic"/>
+          <w:sz w:val="16"/>
+        </w:rPr>
+        <w:t xml:space="preserve">                                                            </w:t>
+      </w:r>
+      <w:r>
+        <w:rPr>
+          <w:rFonts w:ascii="Century Gothic" w:hAnsi="Century Gothic"/>
+          <w:sz w:val="16"/>
+        </w:rPr>
+        <w:t xml:space="preserve">       </w:t>
+      </w:r>
+      <w:r>
+        <w:rPr>
+          <w:rFonts w:ascii="Century Gothic" w:hAnsi="Century Gothic"/>
+          <w:sz w:val="16"/>
+        </w:rPr>
+        <w:t xml:space="preserve">   </w:t>
+      </w:r>
+      <w:r>
+        <w:rPr>
+          <w:rFonts w:ascii="Century Gothic" w:hAnsi="Century Gothic"/>
+          <w:sz w:val="16"/>
+        </w:rPr>
+        <w:t xml:space="preserve">                   </w:t>
+      </w:r>
+      <w:r>
+        <w:rPr>
+          <w:rFonts w:ascii="Century Gothic" w:hAnsi="Century Gothic"/>
+          <w:sz w:val="16"/>
+        </w:rPr>
+        <w:t xml:space="preserve"> </w:t>
+      </w:r>
+      <w:r>
+        <w:rPr>
+          <w:rFonts w:ascii="Century Gothic" w:hAnsi="Century Gothic"/>
+          <w:sz w:val="16"/>
+        </w:rPr>
+        <w:t xml:space="preserve"> </w:t>
+      </w:r>
+      <w:r>
+        <w:rPr>
+          <w:rFonts w:ascii="Century Gothic" w:hAnsi="Century Gothic"/>
+          <w:sz w:val="16"/>
+        </w:rPr>
+        <w:t xml:space="preserve"> </w:t>
+      </w:r>
+      <w:r>
+        <w:rPr>
+          <w:rFonts w:ascii="Century Gothic" w:hAnsi="Century Gothic"/>
+          <w:b w:val="0"/>
+          <w:sz w:val="16"/>
+        </w:rPr>
+        <w:t>(</w:t>
+      </w:r>
+      <w:r>
+        <w:rPr>
+          <w:rFonts w:ascii="Century Gothic" w:hAnsi="Century Gothic"/>
+          <w:b w:val="0"/>
+          <w:sz w:val="16"/>
+        </w:rPr>
+        <w:t>0</w:t>
+      </w:r>
+      <w:r>
+        <w:rPr>
+          <w:rFonts w:ascii="Century Gothic" w:hAnsi="Century Gothic"/>
+          <w:b w:val="0"/>
+          <w:sz w:val="16"/>
+        </w:rPr>
+        <w:t>4</w:t>
+      </w:r>
+      <w:r>
+        <w:rPr>
+          <w:rFonts w:ascii="Century Gothic" w:hAnsi="Century Gothic"/>
+          <w:b w:val="0"/>
+          <w:sz w:val="16"/>
+        </w:rPr>
+        <w:t>/</w:t>
+      </w:r>
+      <w:r>
+        <w:rPr>
+          <w:rFonts w:ascii="Century Gothic" w:hAnsi="Century Gothic"/>
+          <w:b w:val="0"/>
+          <w:sz w:val="16"/>
+        </w:rPr>
+        <w:t>2005</w:t>
+      </w:r>
+      <w:r>
+        <w:rPr>
+          <w:rFonts w:ascii="Century Gothic" w:hAnsi="Century Gothic"/>
+          <w:b w:val="0"/>
+          <w:sz w:val="16"/>
+        </w:rPr>
+        <w:t xml:space="preserve"> to </w:t>
+      </w:r>
+      <w:r>
+        <w:rPr>
+          <w:rFonts w:ascii="Century Gothic" w:hAnsi="Century Gothic"/>
+          <w:b w:val="0"/>
+          <w:sz w:val="16"/>
+        </w:rPr>
+        <w:t>08/2007</w:t>
+      </w:r>
+      <w:r>
+        <w:rPr>
+          <w:rFonts w:ascii="Century Gothic" w:hAnsi="Century Gothic"/>
+          <w:b w:val="0"/>
+          <w:sz w:val="16"/>
+        </w:rPr>
+        <w:t>)</w:t>
       </w:r>
     </w:p>
     <w:p>
       <w:pPr>
-        <w:pStyle w:val="JobTitle"/>
-        <w:rPr>
-          <w:rFonts w:ascii="Century Gothic" w:hAnsi="Century Gothic"/>
-        </w:rPr>
-      </w:pPr>
-      <w:r>
-        <w:rPr>
-          <w:rFonts w:ascii="Century Gothic" w:hAnsi="Century Gothic"/>
-        </w:rPr>
-        <w:lastRenderedPageBreak/>
-        <w:t>Software Devel</w:t>
-      </w:r>
-      <w:r>
-        <w:rPr>
-          <w:rFonts w:ascii="Century Gothic" w:hAnsi="Century Gothic"/>
-        </w:rPr>
-        <w:t>opment Engineer</w:t>
-      </w:r>
-      <w:proofErr w:type="gramStart"/>
-      <w:r>
-        <w:rPr>
-          <w:rFonts w:ascii="Century Gothic" w:hAnsi="Century Gothic"/>
-        </w:rPr>
-        <w:t xml:space="preserve">, </w:t>
-      </w:r>
-      <w:r>
-        <w:rPr>
-          <w:rFonts w:ascii="Century Gothic" w:hAnsi="Century Gothic"/>
-        </w:rPr>
-        <w:t xml:space="preserve"> </w:t>
-      </w:r>
-      <w:r>
-        <w:rPr>
-          <w:rFonts w:ascii="Century Gothic" w:hAnsi="Century Gothic"/>
-        </w:rPr>
-        <w:t>Item</w:t>
-      </w:r>
-      <w:proofErr w:type="gramEnd"/>
-      <w:r>
-        <w:rPr>
-          <w:rFonts w:ascii="Century Gothic" w:hAnsi="Century Gothic"/>
-        </w:rPr>
-        <w:t xml:space="preserve"> Data Quality</w:t>
-      </w:r>
-      <w:r>
-        <w:rPr>
-          <w:rFonts w:ascii="Century Gothic" w:hAnsi="Century Gothic"/>
-        </w:rPr>
-        <w:t xml:space="preserve"> </w:t>
-      </w:r>
-      <w:r>
-        <w:rPr>
-          <w:rFonts w:ascii="Century Gothic" w:hAnsi="Century Gothic"/>
-        </w:rPr>
-        <w:t xml:space="preserve">            </w:t>
-      </w:r>
-      <w:r>
-        <w:rPr>
-          <w:rFonts w:ascii="Century Gothic" w:hAnsi="Century Gothic"/>
-        </w:rPr>
-        <w:t xml:space="preserve">   </w:t>
-      </w:r>
-      <w:r>
-        <w:rPr>
-          <w:rFonts w:ascii="Century Gothic" w:hAnsi="Century Gothic"/>
-        </w:rPr>
-        <w:t xml:space="preserve">                   </w:t>
-      </w:r>
-      <w:r>
-        <w:rPr>
-          <w:rFonts w:ascii="Century Gothic" w:hAnsi="Century Gothic"/>
-        </w:rPr>
-        <w:t xml:space="preserve"> </w:t>
-      </w:r>
-      <w:r>
-        <w:rPr>
-          <w:rFonts w:ascii="Century Gothic" w:hAnsi="Century Gothic"/>
-        </w:rPr>
-        <w:t xml:space="preserve"> </w:t>
-      </w:r>
-      <w:r>
-        <w:rPr>
-          <w:rFonts w:ascii="Century Gothic" w:hAnsi="Century Gothic"/>
-          <w:b w:val="0"/>
-        </w:rPr>
-        <w:t>(</w:t>
-      </w:r>
-      <w:r>
-        <w:rPr>
-          <w:rFonts w:ascii="Century Gothic" w:hAnsi="Century Gothic"/>
-          <w:b w:val="0"/>
-        </w:rPr>
-        <w:t>0</w:t>
-      </w:r>
-      <w:r>
-        <w:rPr>
-          <w:rFonts w:ascii="Century Gothic" w:hAnsi="Century Gothic"/>
-          <w:b w:val="0"/>
-        </w:rPr>
-        <w:t>4</w:t>
-      </w:r>
-      <w:r>
-        <w:rPr>
-          <w:rFonts w:ascii="Century Gothic" w:hAnsi="Century Gothic"/>
-        </w:rPr>
-        <w:t>/</w:t>
-      </w:r>
-      <w:r>
-        <w:rPr>
-          <w:rFonts w:ascii="Century Gothic" w:hAnsi="Century Gothic"/>
-          <w:b w:val="0"/>
-        </w:rPr>
-        <w:t>2005</w:t>
-      </w:r>
-      <w:r>
-        <w:rPr>
-          <w:rFonts w:ascii="Century Gothic" w:hAnsi="Century Gothic"/>
-          <w:b w:val="0"/>
-        </w:rPr>
-        <w:t xml:space="preserve"> to </w:t>
-      </w:r>
-      <w:r>
-        <w:rPr>
-          <w:rFonts w:ascii="Century Gothic" w:hAnsi="Century Gothic"/>
-          <w:b w:val="0"/>
-        </w:rPr>
-        <w:t>08/2007</w:t>
-      </w:r>
-      <w:r>
-        <w:rPr>
-          <w:rFonts w:ascii="Century Gothic" w:hAnsi="Century Gothic"/>
-          <w:b w:val="0"/>
-        </w:rPr>
-        <w:t>)</w:t>
+        <w:pStyle w:val="CareerGoalOverview"/>
+        <w:rPr>
+          <w:rFonts w:ascii="Century Gothic" w:hAnsi="Century Gothic"/>
+          <w:sz w:val="20"/>
+        </w:rPr>
+      </w:pPr>
+      <w:r>
+        <w:rPr>
+          <w:rFonts w:ascii="Century Gothic" w:hAnsi="Century Gothic"/>
+          <w:sz w:val="20"/>
+        </w:rPr>
+        <w:t xml:space="preserve">Amazon is </w:t>
+      </w:r>
+      <w:r>
+        <w:rPr>
+          <w:rFonts w:ascii="Century Gothic" w:hAnsi="Century Gothic"/>
+          <w:sz w:val="20"/>
+        </w:rPr>
+        <w:t xml:space="preserve">an established </w:t>
+      </w:r>
+      <w:r>
+        <w:rPr>
+          <w:rFonts w:ascii="Century Gothic" w:hAnsi="Century Gothic"/>
+          <w:sz w:val="20"/>
+        </w:rPr>
+        <w:t>authoritative source of product data which results in a confident customer experience that they know exactly what they are buying</w:t>
+      </w:r>
+      <w:r>
+        <w:rPr>
+          <w:rFonts w:ascii="Century Gothic" w:hAnsi="Century Gothic"/>
+          <w:sz w:val="20"/>
+        </w:rPr>
+        <w:t>.</w:t>
+      </w:r>
+      <w:r>
+        <w:rPr>
+          <w:rFonts w:ascii="Century Gothic" w:hAnsi="Century Gothic"/>
+          <w:sz w:val="20"/>
+        </w:rPr>
+        <w:t xml:space="preserve"> Item Data Quality (IDQ) initiative had the goal of ensuring the quality of item data by proactively detecting and fixing any data quality issues. Being one of the first engineers in the team I am proud of several data quality initiatives that enhanced Amazon customer experience. </w:t>
       </w:r>
     </w:p>
     <w:p>
@@ -1481,27 +1700,6 @@
       <w:r>
         <w:rPr>
           <w:rFonts w:ascii="Century Gothic" w:hAnsi="Century Gothic"/>
-          <w:sz w:val="20"/>
-        </w:rPr>
-        <w:t>One of the strengths of Amazon is being an authoritative source of product data which results in a confident customer experience that they know exactly what they are buying</w:t>
-      </w:r>
-      <w:r>
-        <w:rPr>
-          <w:rFonts w:ascii="Century Gothic" w:hAnsi="Century Gothic"/>
-          <w:sz w:val="20"/>
-        </w:rPr>
-        <w:t>.</w:t>
-      </w:r>
-      <w:r>
-        <w:rPr>
-          <w:rFonts w:ascii="Century Gothic" w:hAnsi="Century Gothic"/>
-          <w:sz w:val="20"/>
-        </w:rPr>
-        <w:t xml:space="preserve"> Item Data Quality (IDQ) initiative had the goal of ensuring the quality of item data by proactively detecting and fixing any data quality issues. Being one of the first engineers in the team I am proud of several data quality initiatives that enhanced Amazon customer experience. </w:t>
-      </w:r>
-      <w:r>
-        <w:rPr>
-          <w:rFonts w:ascii="Century Gothic" w:hAnsi="Century Gothic"/>
           <w:i/>
           <w:iCs/>
           <w:sz w:val="20"/>
@@ -1586,25 +1784,21 @@
           <w:rFonts w:ascii="Century Gothic" w:hAnsi="Century Gothic"/>
           <w:sz w:val="20"/>
         </w:rPr>
-        <w:t xml:space="preserve"> experience. Developed a way to detect brand values like MS, Microsoft, </w:t>
-      </w:r>
-      <w:proofErr w:type="spellStart"/>
-      <w:proofErr w:type="gramStart"/>
-      <w:r>
-        <w:rPr>
-          <w:rFonts w:ascii="Century Gothic" w:hAnsi="Century Gothic"/>
-          <w:sz w:val="20"/>
-        </w:rPr>
-        <w:t>MicroSoft</w:t>
-      </w:r>
-      <w:proofErr w:type="spellEnd"/>
-      <w:proofErr w:type="gramEnd"/>
-      <w:r>
-        <w:rPr>
-          <w:rFonts w:ascii="Century Gothic" w:hAnsi="Century Gothic"/>
-          <w:sz w:val="20"/>
-        </w:rPr>
-        <w:t xml:space="preserve"> in the entire Amazon catalog and normalize them into one canonical value.</w:t>
+        <w:t xml:space="preserve"> experience. Developed a </w:t>
+      </w:r>
+      <w:r>
+        <w:rPr>
+          <w:rFonts w:ascii="Century Gothic" w:hAnsi="Century Gothic"/>
+          <w:sz w:val="20"/>
+        </w:rPr>
+        <w:t>model</w:t>
+      </w:r>
+      <w:r>
+        <w:rPr>
+          <w:rFonts w:ascii="Century Gothic" w:hAnsi="Century Gothic"/>
+          <w:sz w:val="20"/>
+        </w:rPr>
+        <w:t xml:space="preserve"> to detect brand values like MS, Microsoft, MicroSoft in the entire Amazon catalog and normalize them into one canonical value.</w:t>
       </w:r>
     </w:p>
     <w:p>
@@ -1648,7 +1842,21 @@
           <w:rFonts w:ascii="Century Gothic" w:hAnsi="Century Gothic"/>
           <w:sz w:val="20"/>
         </w:rPr>
-        <w:t>. This technique involve intelligently selecting ASINs for manual audit, providing an effective user interface for auditors and implementing complex statistical calculation to present the findings.</w:t>
+        <w:t xml:space="preserve">. This technique involve intelligently selecting </w:t>
+      </w:r>
+      <w:r>
+        <w:rPr>
+          <w:rFonts w:ascii="Century Gothic" w:hAnsi="Century Gothic"/>
+          <w:sz w:val="20"/>
+        </w:rPr>
+        <w:t xml:space="preserve">items </w:t>
+      </w:r>
+      <w:r>
+        <w:rPr>
+          <w:rFonts w:ascii="Century Gothic" w:hAnsi="Century Gothic"/>
+          <w:sz w:val="20"/>
+        </w:rPr>
+        <w:t>for manual audit, providing an effective user interface for auditors and implementing complex statistical calculation to present the findings.</w:t>
       </w:r>
     </w:p>
     <w:p>
@@ -1801,7 +2009,21 @@
           <w:rFonts w:ascii="Century Gothic" w:hAnsi="Century Gothic"/>
           <w:sz w:val="20"/>
         </w:rPr>
-        <w:t>which required collaboration with item master, legal and business team responsible for ensuring compliance to court order with a strict SLA (service level agreement)</w:t>
+        <w:t>which required collaboration with item master, legal and business team</w:t>
+      </w:r>
+      <w:r>
+        <w:rPr>
+          <w:rFonts w:ascii="Century Gothic" w:hAnsi="Century Gothic"/>
+          <w:sz w:val="20"/>
+        </w:rPr>
+        <w:t>s</w:t>
+      </w:r>
+      <w:r>
+        <w:rPr>
+          <w:rFonts w:ascii="Century Gothic" w:hAnsi="Century Gothic"/>
+          <w:sz w:val="20"/>
+        </w:rPr>
+        <w:t xml:space="preserve"> responsible for ensuring compliance to court order with a strict SLA (service level agreement)</w:t>
       </w:r>
       <w:r>
         <w:rPr>
@@ -1825,48 +2047,63 @@
         <w:pStyle w:val="JobTitle"/>
         <w:rPr>
           <w:rFonts w:ascii="Century Gothic" w:hAnsi="Century Gothic"/>
-        </w:rPr>
-      </w:pPr>
-      <w:r>
-        <w:rPr>
-          <w:rFonts w:ascii="Century Gothic" w:hAnsi="Century Gothic"/>
+          <w:sz w:val="16"/>
+        </w:rPr>
+      </w:pPr>
+      <w:r>
+        <w:rPr>
+          <w:rFonts w:ascii="Century Gothic" w:hAnsi="Century Gothic"/>
+          <w:sz w:val="16"/>
         </w:rPr>
         <w:t>SDE</w:t>
       </w:r>
       <w:r>
         <w:rPr>
           <w:rFonts w:ascii="Century Gothic" w:hAnsi="Century Gothic"/>
+          <w:sz w:val="16"/>
         </w:rPr>
         <w:t xml:space="preserve">, </w:t>
       </w:r>
       <w:r>
         <w:rPr>
           <w:rFonts w:ascii="Century Gothic" w:hAnsi="Century Gothic"/>
+          <w:sz w:val="16"/>
         </w:rPr>
         <w:t>Transaction Platform Product Development</w:t>
       </w:r>
       <w:r>
         <w:rPr>
           <w:rFonts w:ascii="Century Gothic" w:hAnsi="Century Gothic"/>
+          <w:sz w:val="16"/>
         </w:rPr>
         <w:t xml:space="preserve"> </w:t>
       </w:r>
       <w:r>
         <w:rPr>
           <w:rFonts w:ascii="Century Gothic" w:hAnsi="Century Gothic"/>
+          <w:sz w:val="16"/>
         </w:rPr>
         <w:t xml:space="preserve"> </w:t>
       </w:r>
       <w:r>
         <w:rPr>
           <w:rFonts w:ascii="Century Gothic" w:hAnsi="Century Gothic"/>
+          <w:sz w:val="16"/>
         </w:rPr>
         <w:t xml:space="preserve">                                          </w:t>
       </w:r>
       <w:r>
         <w:rPr>
           <w:rFonts w:ascii="Century Gothic" w:hAnsi="Century Gothic"/>
+          <w:sz w:val="16"/>
+        </w:rPr>
+        <w:t xml:space="preserve">                                                             </w:t>
+      </w:r>
+      <w:r>
+        <w:rPr>
+          <w:rFonts w:ascii="Century Gothic" w:hAnsi="Century Gothic"/>
           <w:b w:val="0"/>
+          <w:sz w:val="16"/>
         </w:rPr>
         <w:t>(</w:t>
       </w:r>
@@ -1874,6 +2111,7 @@
         <w:rPr>
           <w:rFonts w:ascii="Century Gothic" w:hAnsi="Century Gothic"/>
           <w:b w:val="0"/>
+          <w:sz w:val="16"/>
         </w:rPr>
         <w:t>0</w:t>
       </w:r>
@@ -1881,12 +2119,14 @@
         <w:rPr>
           <w:rFonts w:ascii="Century Gothic" w:hAnsi="Century Gothic"/>
           <w:b w:val="0"/>
+          <w:sz w:val="16"/>
         </w:rPr>
         <w:t>9</w:t>
       </w:r>
       <w:r>
         <w:rPr>
           <w:rFonts w:ascii="Century Gothic" w:hAnsi="Century Gothic"/>
+          <w:sz w:val="16"/>
         </w:rPr>
         <w:t>/</w:t>
       </w:r>
@@ -1894,6 +2134,7 @@
         <w:rPr>
           <w:rFonts w:ascii="Century Gothic" w:hAnsi="Century Gothic"/>
           <w:b w:val="0"/>
+          <w:sz w:val="16"/>
         </w:rPr>
         <w:t>2003</w:t>
       </w:r>
@@ -1901,6 +2142,7 @@
         <w:rPr>
           <w:rFonts w:ascii="Century Gothic" w:hAnsi="Century Gothic"/>
           <w:b w:val="0"/>
+          <w:sz w:val="16"/>
         </w:rPr>
         <w:t xml:space="preserve"> to </w:t>
       </w:r>
@@ -1908,6 +2150,7 @@
         <w:rPr>
           <w:rFonts w:ascii="Century Gothic" w:hAnsi="Century Gothic"/>
           <w:b w:val="0"/>
+          <w:sz w:val="16"/>
         </w:rPr>
         <w:t>03</w:t>
       </w:r>
@@ -1915,6 +2158,7 @@
         <w:rPr>
           <w:rFonts w:ascii="Century Gothic" w:hAnsi="Century Gothic"/>
           <w:b w:val="0"/>
+          <w:sz w:val="16"/>
         </w:rPr>
         <w:t>/200</w:t>
       </w:r>
@@ -1922,6 +2166,7 @@
         <w:rPr>
           <w:rFonts w:ascii="Century Gothic" w:hAnsi="Century Gothic"/>
           <w:b w:val="0"/>
+          <w:sz w:val="16"/>
         </w:rPr>
         <w:t>5</w:t>
       </w:r>
@@ -1929,6 +2174,7 @@
         <w:rPr>
           <w:rFonts w:ascii="Century Gothic" w:hAnsi="Century Gothic"/>
           <w:b w:val="0"/>
+          <w:sz w:val="16"/>
         </w:rPr>
         <w:t>)</w:t>
       </w:r>
@@ -1946,7 +2192,28 @@
           <w:rFonts w:ascii="Century Gothic" w:hAnsi="Century Gothic"/>
           <w:sz w:val="20"/>
         </w:rPr>
-        <w:t xml:space="preserve">Worked on decreasing the </w:t>
+        <w:t xml:space="preserve">Worked on </w:t>
+      </w:r>
+      <w:r>
+        <w:rPr>
+          <w:rFonts w:ascii="Century Gothic" w:hAnsi="Century Gothic"/>
+          <w:sz w:val="20"/>
+        </w:rPr>
+        <w:t>improving software</w:t>
+      </w:r>
+      <w:r>
+        <w:rPr>
+          <w:rFonts w:ascii="Century Gothic" w:hAnsi="Century Gothic"/>
+          <w:sz w:val="20"/>
+        </w:rPr>
+        <w:t xml:space="preserve"> quality </w:t>
+      </w:r>
+      <w:r>
+        <w:rPr>
+          <w:rFonts w:ascii="Century Gothic" w:hAnsi="Century Gothic"/>
+          <w:sz w:val="20"/>
+        </w:rPr>
+        <w:t xml:space="preserve">decreasing </w:t>
       </w:r>
       <w:r>
         <w:rPr>
@@ -1974,35 +2241,51 @@
           <w:rFonts w:ascii="Century Gothic" w:hAnsi="Century Gothic"/>
           <w:sz w:val="20"/>
         </w:rPr>
-        <w:t xml:space="preserve"> and increasing the quality</w:t>
-      </w:r>
-      <w:r>
-        <w:rPr>
-          <w:rFonts w:ascii="Century Gothic" w:hAnsi="Century Gothic"/>
-          <w:sz w:val="20"/>
-        </w:rPr>
-        <w:t xml:space="preserve"> while decreasing the response time to issues</w:t>
-      </w:r>
-      <w:r>
-        <w:rPr>
-          <w:rFonts w:ascii="Century Gothic" w:hAnsi="Century Gothic"/>
-          <w:sz w:val="20"/>
-        </w:rPr>
-        <w:t xml:space="preserve"> in the Transaction Platform Product Development sustaining engineering </w:t>
-      </w:r>
-      <w:r>
-        <w:rPr>
-          <w:rFonts w:ascii="Century Gothic" w:hAnsi="Century Gothic"/>
-          <w:sz w:val="20"/>
-        </w:rPr>
-        <w:t>team</w:t>
-      </w:r>
-      <w:r>
-        <w:rPr>
-          <w:rFonts w:ascii="Century Gothic" w:hAnsi="Century Gothic"/>
-          <w:sz w:val="20"/>
-        </w:rPr>
-        <w:t xml:space="preserve">. </w:t>
+        <w:t xml:space="preserve"> and </w:t>
+      </w:r>
+      <w:r>
+        <w:rPr>
+          <w:rFonts w:ascii="Century Gothic" w:hAnsi="Century Gothic"/>
+          <w:sz w:val="20"/>
+        </w:rPr>
+        <w:t>response time to</w:t>
+      </w:r>
+      <w:r>
+        <w:rPr>
+          <w:rFonts w:ascii="Century Gothic" w:hAnsi="Century Gothic"/>
+          <w:sz w:val="20"/>
+        </w:rPr>
+        <w:t xml:space="preserve"> customer </w:t>
+      </w:r>
+      <w:r>
+        <w:rPr>
+          <w:rFonts w:ascii="Century Gothic" w:hAnsi="Century Gothic"/>
+          <w:sz w:val="20"/>
+        </w:rPr>
+        <w:t>issues</w:t>
+      </w:r>
+      <w:r>
+        <w:rPr>
+          <w:rFonts w:ascii="Century Gothic" w:hAnsi="Century Gothic"/>
+          <w:sz w:val="20"/>
+        </w:rPr>
+        <w:t>.</w:t>
+      </w:r>
+    </w:p>
+    <w:p>
+      <w:pPr>
+        <w:pStyle w:val="CareerGoalOverview"/>
+        <w:rPr>
+          <w:rFonts w:ascii="Century Gothic" w:hAnsi="Century Gothic"/>
+          <w:sz w:val="20"/>
+        </w:rPr>
+      </w:pPr>
+      <w:r>
+        <w:rPr>
+          <w:rFonts w:ascii="Century Gothic" w:hAnsi="Century Gothic"/>
+          <w:sz w:val="20"/>
+        </w:rPr>
+        <w:t xml:space="preserve"> </w:t>
       </w:r>
       <w:r>
         <w:rPr>
@@ -2074,7 +2357,21 @@
           <w:rFonts w:ascii="Century Gothic" w:hAnsi="Century Gothic"/>
           <w:sz w:val="20"/>
         </w:rPr>
-        <w:t>Diagnosed the cause of a fault causing backlog in the marketplace imaging system resulting in elimination 4 escalations (average) per week.</w:t>
+        <w:t xml:space="preserve">Diagnosed the cause of a </w:t>
+      </w:r>
+      <w:r>
+        <w:rPr>
+          <w:rFonts w:ascii="Century Gothic" w:hAnsi="Century Gothic"/>
+          <w:sz w:val="20"/>
+        </w:rPr>
+        <w:t xml:space="preserve">major </w:t>
+      </w:r>
+      <w:r>
+        <w:rPr>
+          <w:rFonts w:ascii="Century Gothic" w:hAnsi="Century Gothic"/>
+          <w:sz w:val="20"/>
+        </w:rPr>
+        <w:t>fault causing backlog in the marketplace imaging system resulting in elimination 4 escalations (average) per week.</w:t>
       </w:r>
     </w:p>
     <w:p>
@@ -2139,6 +2436,18 @@
         <w:rPr>
           <w:rFonts w:ascii="Century Gothic" w:eastAsia="MS Mincho" w:hAnsi="Century Gothic"/>
         </w:rPr>
+        <w:t xml:space="preserve">                                                                  </w:t>
+      </w:r>
+      <w:r>
+        <w:rPr>
+          <w:rFonts w:ascii="Century Gothic" w:eastAsia="MS Mincho" w:hAnsi="Century Gothic"/>
+        </w:rPr>
+        <w:t>(04/2000 to 12/2002)</w:t>
+      </w:r>
+      <w:r>
+        <w:rPr>
+          <w:rFonts w:ascii="Century Gothic" w:eastAsia="MS Mincho" w:hAnsi="Century Gothic"/>
+        </w:rPr>
         <w:br/>
       </w:r>
       <w:r>
@@ -2146,7 +2455,16 @@
           <w:rFonts w:ascii="Century Gothic" w:eastAsia="MS Mincho" w:hAnsi="Century Gothic"/>
           <w:sz w:val="20"/>
         </w:rPr>
-        <w:t xml:space="preserve">A pioneer in 802.11R Resilient Packet Ring </w:t>
+        <w:t>Luminous Network was a</w:t>
+      </w:r>
+      <w:bookmarkStart w:id="0" w:name="_GoBack"/>
+      <w:bookmarkEnd w:id="0"/>
+      <w:r>
+        <w:rPr>
+          <w:rFonts w:ascii="Century Gothic" w:eastAsia="MS Mincho" w:hAnsi="Century Gothic"/>
+          <w:sz w:val="20"/>
+        </w:rPr>
+        <w:t xml:space="preserve"> pioneer in 802.11R Resilient Packet Ring </w:t>
       </w:r>
       <w:r>
         <w:rPr>
@@ -2168,29 +2486,34 @@
         <w:pStyle w:val="JobTitle"/>
         <w:rPr>
           <w:rFonts w:ascii="Century Gothic" w:hAnsi="Century Gothic"/>
+          <w:sz w:val="16"/>
         </w:rPr>
       </w:pPr>
       <w:r>
         <w:rPr>
           <w:rFonts w:ascii="Century Gothic" w:eastAsia="MS Mincho" w:hAnsi="Century Gothic"/>
+          <w:sz w:val="16"/>
         </w:rPr>
         <w:t>Member Technical</w:t>
       </w:r>
       <w:r>
         <w:rPr>
           <w:rFonts w:ascii="Century Gothic" w:eastAsia="MS Mincho" w:hAnsi="Century Gothic"/>
+          <w:sz w:val="16"/>
         </w:rPr>
         <w:t xml:space="preserve"> Staff,</w:t>
       </w:r>
       <w:r>
         <w:rPr>
           <w:rFonts w:ascii="Century Gothic" w:eastAsia="MS Mincho" w:hAnsi="Century Gothic"/>
+          <w:sz w:val="16"/>
         </w:rPr>
         <w:t xml:space="preserve"> </w:t>
       </w:r>
       <w:r>
         <w:rPr>
           <w:rFonts w:ascii="Century Gothic" w:eastAsia="MS Mincho" w:hAnsi="Century Gothic"/>
+          <w:sz w:val="16"/>
         </w:rPr>
         <w:t>Embedded Software</w:t>
       </w:r>
@@ -2198,6 +2521,7 @@
         <w:rPr>
           <w:rFonts w:ascii="Century Gothic" w:eastAsia="MS Mincho" w:hAnsi="Century Gothic"/>
           <w:b w:val="0"/>
+          <w:sz w:val="16"/>
         </w:rPr>
         <w:t xml:space="preserve"> </w:t>
       </w:r>
@@ -2205,6 +2529,7 @@
         <w:rPr>
           <w:rFonts w:ascii="Century Gothic" w:eastAsia="MS Mincho" w:hAnsi="Century Gothic"/>
           <w:b w:val="0"/>
+          <w:sz w:val="16"/>
         </w:rPr>
         <w:t xml:space="preserve">  </w:t>
       </w:r>
@@ -2212,34 +2537,55 @@
         <w:rPr>
           <w:rFonts w:ascii="Century Gothic" w:eastAsia="MS Mincho" w:hAnsi="Century Gothic"/>
           <w:b w:val="0"/>
-        </w:rPr>
-        <w:t xml:space="preserve">                                             (</w:t>
+          <w:sz w:val="16"/>
+        </w:rPr>
+        <w:t xml:space="preserve">                                             </w:t>
       </w:r>
       <w:r>
         <w:rPr>
           <w:rFonts w:ascii="Century Gothic" w:eastAsia="MS Mincho" w:hAnsi="Century Gothic"/>
           <w:b w:val="0"/>
-        </w:rPr>
-        <w:t>04/2000</w:t>
+          <w:sz w:val="16"/>
+        </w:rPr>
+        <w:t xml:space="preserve">                                                              </w:t>
       </w:r>
       <w:r>
         <w:rPr>
           <w:rFonts w:ascii="Century Gothic" w:eastAsia="MS Mincho" w:hAnsi="Century Gothic"/>
           <w:b w:val="0"/>
-        </w:rPr>
-        <w:t xml:space="preserve"> to </w:t>
+          <w:sz w:val="16"/>
+        </w:rPr>
+        <w:t>(</w:t>
       </w:r>
       <w:r>
         <w:rPr>
           <w:rFonts w:ascii="Century Gothic" w:eastAsia="MS Mincho" w:hAnsi="Century Gothic"/>
           <w:b w:val="0"/>
-        </w:rPr>
-        <w:t>12/2002</w:t>
+          <w:sz w:val="16"/>
+        </w:rPr>
+        <w:t>04/2000</w:t>
       </w:r>
       <w:r>
         <w:rPr>
           <w:rFonts w:ascii="Century Gothic" w:eastAsia="MS Mincho" w:hAnsi="Century Gothic"/>
           <w:b w:val="0"/>
+          <w:sz w:val="16"/>
+        </w:rPr>
+        <w:t xml:space="preserve"> to </w:t>
+      </w:r>
+      <w:r>
+        <w:rPr>
+          <w:rFonts w:ascii="Century Gothic" w:eastAsia="MS Mincho" w:hAnsi="Century Gothic"/>
+          <w:b w:val="0"/>
+          <w:sz w:val="16"/>
+        </w:rPr>
+        <w:t>12/2002</w:t>
+      </w:r>
+      <w:r>
+        <w:rPr>
+          <w:rFonts w:ascii="Century Gothic" w:eastAsia="MS Mincho" w:hAnsi="Century Gothic"/>
+          <w:b w:val="0"/>
+          <w:sz w:val="16"/>
         </w:rPr>
         <w:t>)</w:t>
       </w:r>
@@ -2367,7 +2713,23 @@
           <w:szCs w:val="22"/>
         </w:rPr>
         <w:lastRenderedPageBreak/>
-        <w:t>Developed XML based unified database to increase system integrity and reduced failure recovery time by 19%.</w:t>
+        <w:t xml:space="preserve">Developed XML based unified database to increase system integrity </w:t>
+      </w:r>
+      <w:r>
+        <w:rPr>
+          <w:rFonts w:ascii="Century Gothic" w:eastAsia="MS Mincho" w:hAnsi="Century Gothic" w:cs="Courier New"/>
+          <w:sz w:val="20"/>
+          <w:szCs w:val="22"/>
+        </w:rPr>
+        <w:t>which</w:t>
+      </w:r>
+      <w:r>
+        <w:rPr>
+          <w:rFonts w:ascii="Century Gothic" w:eastAsia="MS Mincho" w:hAnsi="Century Gothic" w:cs="Courier New"/>
+          <w:sz w:val="20"/>
+          <w:szCs w:val="22"/>
+        </w:rPr>
+        <w:t xml:space="preserve"> reduced failure recovery time by 19%.</w:t>
       </w:r>
     </w:p>
     <w:p>
@@ -2436,7 +2798,55 @@
           <w:sz w:val="20"/>
           <w:szCs w:val="22"/>
         </w:rPr>
-        <w:t>Ensured quality of software by following process guidelines and industry best practices and helped team members through careful code reviews, catching potential bugs.</w:t>
+        <w:t>Ensured quality of software by following process guidelines and industry best practices</w:t>
+      </w:r>
+      <w:r>
+        <w:rPr>
+          <w:rFonts w:ascii="Century Gothic" w:eastAsia="MS Mincho" w:hAnsi="Century Gothic" w:cs="Courier New"/>
+          <w:sz w:val="20"/>
+          <w:szCs w:val="22"/>
+        </w:rPr>
+        <w:t>.</w:t>
+      </w:r>
+      <w:r>
+        <w:rPr>
+          <w:rFonts w:ascii="Century Gothic" w:eastAsia="MS Mincho" w:hAnsi="Century Gothic" w:cs="Courier New"/>
+          <w:sz w:val="20"/>
+          <w:szCs w:val="22"/>
+        </w:rPr>
+        <w:t xml:space="preserve"> </w:t>
+      </w:r>
+      <w:r>
+        <w:rPr>
+          <w:rFonts w:ascii="Century Gothic" w:eastAsia="MS Mincho" w:hAnsi="Century Gothic" w:cs="Courier New"/>
+          <w:sz w:val="20"/>
+          <w:szCs w:val="22"/>
+        </w:rPr>
+        <w:t>H</w:t>
+      </w:r>
+      <w:r>
+        <w:rPr>
+          <w:rFonts w:ascii="Century Gothic" w:eastAsia="MS Mincho" w:hAnsi="Century Gothic" w:cs="Courier New"/>
+          <w:sz w:val="20"/>
+          <w:szCs w:val="22"/>
+        </w:rPr>
+        <w:t>elped team members through careful code reviews, catching potential bugs</w:t>
+      </w:r>
+      <w:r>
+        <w:rPr>
+          <w:rFonts w:ascii="Century Gothic" w:eastAsia="MS Mincho" w:hAnsi="Century Gothic" w:cs="Courier New"/>
+          <w:sz w:val="20"/>
+          <w:szCs w:val="22"/>
+        </w:rPr>
+        <w:t xml:space="preserve"> earlier in the SDLC</w:t>
+      </w:r>
+      <w:r>
+        <w:rPr>
+          <w:rFonts w:ascii="Century Gothic" w:eastAsia="MS Mincho" w:hAnsi="Century Gothic" w:cs="Courier New"/>
+          <w:sz w:val="20"/>
+          <w:szCs w:val="22"/>
+        </w:rPr>
+        <w:t>.</w:t>
       </w:r>
     </w:p>
     <w:p>
@@ -2587,7 +2997,35 @@
           <w:rFonts w:ascii="Century Gothic" w:hAnsi="Century Gothic"/>
           <w:sz w:val="20"/>
         </w:rPr>
-        <w:t>Facility Manager for a local community center</w:t>
+        <w:t xml:space="preserve">Facility Manager </w:t>
+      </w:r>
+      <w:r>
+        <w:rPr>
+          <w:rFonts w:ascii="Century Gothic" w:hAnsi="Century Gothic"/>
+          <w:sz w:val="20"/>
+        </w:rPr>
+        <w:t xml:space="preserve">responsible for </w:t>
+      </w:r>
+      <w:r>
+        <w:rPr>
+          <w:rFonts w:ascii="Century Gothic" w:hAnsi="Century Gothic"/>
+          <w:sz w:val="20"/>
+        </w:rPr>
+        <w:t xml:space="preserve">all </w:t>
+      </w:r>
+      <w:r>
+        <w:rPr>
+          <w:rFonts w:ascii="Century Gothic" w:hAnsi="Century Gothic"/>
+          <w:sz w:val="20"/>
+        </w:rPr>
+        <w:t xml:space="preserve">operations, maintenance and procurement </w:t>
+      </w:r>
+      <w:r>
+        <w:rPr>
+          <w:rFonts w:ascii="Century Gothic" w:hAnsi="Century Gothic"/>
+          <w:sz w:val="20"/>
+        </w:rPr>
+        <w:t>for a local community center</w:t>
       </w:r>
       <w:r>
         <w:rPr>
@@ -2601,7 +3039,21 @@
           <w:rFonts w:ascii="Century Gothic" w:hAnsi="Century Gothic"/>
           <w:sz w:val="20"/>
         </w:rPr>
-        <w:t xml:space="preserve"> (2007-present)</w:t>
+        <w:t xml:space="preserve"> (2007-</w:t>
+      </w:r>
+      <w:r>
+        <w:rPr>
+          <w:rFonts w:ascii="Century Gothic" w:hAnsi="Century Gothic"/>
+          <w:sz w:val="20"/>
+        </w:rPr>
+        <w:t xml:space="preserve"> </w:t>
+      </w:r>
+      <w:r>
+        <w:rPr>
+          <w:rFonts w:ascii="Century Gothic" w:hAnsi="Century Gothic"/>
+          <w:sz w:val="20"/>
+        </w:rPr>
+        <w:t>present)</w:t>
       </w:r>
     </w:p>
     <w:p>
@@ -2621,7 +3073,42 @@
           <w:rFonts w:ascii="Century Gothic" w:hAnsi="Century Gothic"/>
           <w:sz w:val="20"/>
         </w:rPr>
-        <w:t>Lead organizing of Amazon Summer Volleyball Tournament on a self-service volunteer basis.</w:t>
+        <w:t>Established volunteer based self-service A</w:t>
+      </w:r>
+      <w:r>
+        <w:rPr>
+          <w:rFonts w:ascii="Century Gothic" w:hAnsi="Century Gothic"/>
+          <w:sz w:val="20"/>
+        </w:rPr>
+        <w:t xml:space="preserve">mazon Summer Volleyball Tournament </w:t>
+      </w:r>
+      <w:r>
+        <w:rPr>
+          <w:rFonts w:ascii="Century Gothic" w:hAnsi="Century Gothic"/>
+          <w:sz w:val="20"/>
+        </w:rPr>
+        <w:t xml:space="preserve">and </w:t>
+      </w:r>
+      <w:r>
+        <w:rPr>
+          <w:rFonts w:ascii="Century Gothic" w:hAnsi="Century Gothic"/>
+          <w:sz w:val="20"/>
+        </w:rPr>
+        <w:t>lead tournament</w:t>
+      </w:r>
+      <w:r>
+        <w:rPr>
+          <w:rFonts w:ascii="Century Gothic" w:hAnsi="Century Gothic"/>
+          <w:sz w:val="20"/>
+        </w:rPr>
+        <w:t xml:space="preserve"> organization committee</w:t>
+      </w:r>
+      <w:r>
+        <w:rPr>
+          <w:rFonts w:ascii="Century Gothic" w:hAnsi="Century Gothic"/>
+          <w:sz w:val="20"/>
+        </w:rPr>
+        <w:t>.</w:t>
       </w:r>
       <w:r>
         <w:rPr>
@@ -2919,19 +3406,8 @@
           <w:b/>
           <w:sz w:val="20"/>
         </w:rPr>
-        <w:t>Real Time Operating Systems (RTOS</w:t>
-      </w:r>
-      <w:proofErr w:type="gramStart"/>
-      <w:r>
-        <w:rPr>
-          <w:rStyle w:val="BusinessNameChar"/>
-          <w:rFonts w:ascii="Century Gothic" w:hAnsi="Century Gothic"/>
-          <w:b/>
-          <w:sz w:val="20"/>
-        </w:rPr>
-        <w:t>)</w:t>
-      </w:r>
-      <w:proofErr w:type="gramEnd"/>
+        <w:t>Real Time Operating Systems (RTOS)</w:t>
+      </w:r>
       <w:r>
         <w:rPr>
           <w:rStyle w:val="BusinessNameChar"/>
@@ -7607,7 +8083,7 @@
 </file>
 
 <file path=customXml/itemProps5.xml><?xml version="1.0" encoding="utf-8"?>
-<ds:datastoreItem xmlns:ds="http://schemas.openxmlformats.org/officeDocument/2006/customXml" ds:itemID="{8E595695-015B-49DC-A075-8FCA2C4D9373}">
+<ds:datastoreItem xmlns:ds="http://schemas.openxmlformats.org/officeDocument/2006/customXml" ds:itemID="{D3021F4B-8E25-4B77-89DA-0A3B166C49BB}">
   <ds:schemaRefs>
     <ds:schemaRef ds:uri="http://schemas.openxmlformats.org/officeDocument/2006/bibliography"/>
   </ds:schemaRefs>

</xml_diff>